<commit_message>
updated proposal and fixed web app with SQL
</commit_message>
<xml_diff>
--- a/Project Proposal.docx
+++ b/Project Proposal.docx
@@ -7,10 +7,44 @@
         <w:pStyle w:val="Heading1"/>
       </w:pPr>
       <w:r>
+        <w:t>Working Title</w:t>
+      </w:r>
+    </w:p>
+    <w:p>
+      <w:r>
+        <w:t>Plant View</w:t>
+      </w:r>
+    </w:p>
+    <w:p>
+      <w:pPr>
+        <w:pStyle w:val="Heading1"/>
+      </w:pPr>
+      <w:r>
         <w:t>Project Description</w:t>
       </w:r>
     </w:p>
-    <w:p/>
+    <w:p>
+      <w:r>
+        <w:t xml:space="preserve">I will be developing an Android application intended to be used on a tablet. The application will make use of </w:t>
+      </w:r>
+      <w:r>
+        <w:t>the tablets camera, GPS and Wi-Fi capabiliti</w:t>
+      </w:r>
+      <w:r>
+        <w:t xml:space="preserve">es. It is intended to be used on an industrial site to provide the user with information on the equipment and vessels within their immediate area. </w:t>
+      </w:r>
+      <w:r>
+        <w:t xml:space="preserve">The camera would be used to show the user what the tablet can see and also provide a user interface for selecting information. Once an item has been selected the application will be able to show the user relevant information about that item that they would want to know. This could include things such as current temperature and the temperature history over time. With this information the user could then decide if any immediate action needed to be taken. </w:t>
+      </w:r>
+      <w:r>
+        <w:t xml:space="preserve"> The camera can also be used to scan QR codes to make it easier to select an item if there are a lot in a small area.</w:t>
+      </w:r>
+    </w:p>
+    <w:p>
+      <w:r>
+        <w:t>In order to be able to mark the locations that the Android application will pick up a separate web application will be developed to put each point on a map. It will use google maps to allow the user to see exactly where they are placing the point. Once a point has been placed it can be named and it will be stored in a database along with the latitude and longitude. The web application will also work on the tablet, allowing the user to walk around and plot new points as they see fit.</w:t>
+      </w:r>
+    </w:p>
     <w:p>
       <w:pPr>
         <w:pStyle w:val="Heading1"/>
@@ -19,7 +53,52 @@
         <w:t>Rationale for Choice</w:t>
       </w:r>
     </w:p>
-    <w:p/>
+    <w:p>
+      <w:r>
+        <w:t xml:space="preserve">The project idea was provided to me by a local company called </w:t>
+      </w:r>
+      <w:proofErr w:type="spellStart"/>
+      <w:r>
+        <w:t>Sabisu</w:t>
+      </w:r>
+      <w:proofErr w:type="spellEnd"/>
+      <w:r>
+        <w:t xml:space="preserve"> who employed me </w:t>
+      </w:r>
+      <w:r>
+        <w:t xml:space="preserve">during my year in industry. Towards the end of my placement I was given a project specification of what they wanted. </w:t>
+      </w:r>
+      <w:r>
+        <w:t xml:space="preserve">Since then I have been it to speak with my manager to further flesh out the specification and talk about technical details and challenges I would face. I have also been having bi-weekly meetings with my project supervisor from </w:t>
+      </w:r>
+      <w:proofErr w:type="spellStart"/>
+      <w:r>
+        <w:t>Sabisu</w:t>
+      </w:r>
+      <w:proofErr w:type="spellEnd"/>
+      <w:r>
+        <w:t xml:space="preserve"> to discuss progress and </w:t>
+      </w:r>
+      <w:r>
+        <w:t>next steps in the project.</w:t>
+      </w:r>
+    </w:p>
+    <w:p>
+      <w:r>
+        <w:t xml:space="preserve">Android has also been a passion of mine for a couple of years so I am looking forward to be able create a </w:t>
+      </w:r>
+      <w:r>
+        <w:t xml:space="preserve">fully-fledged professional Android application, that will be used by people and be able to help make their jobs easier. Developing the app will build on my knowledge from personal projects as well as the work done during the Enterprise Project in second year. It will also allow me to explore new aspects of Android that I haven’t tried before such as reading data from a web service and using the devices compass to find the users orientation. </w:t>
+      </w:r>
+    </w:p>
+    <w:p>
+      <w:r>
+        <w:t>Finally, as the web application will be written in Node JS this will give me the opportunity to learn at framework that I have been wanting to try for a while. Also as Node JS is a very up and coming technology I feel that it would help with my job prospects</w:t>
+      </w:r>
+      <w:r>
+        <w:t xml:space="preserve"> if I can prove that I can use it effectively.</w:t>
+      </w:r>
+    </w:p>
     <w:p>
       <w:pPr>
         <w:pStyle w:val="Heading1"/>
@@ -28,52 +107,54 @@
         <w:t>Areas for Investigation</w:t>
       </w:r>
     </w:p>
-    <w:p/>
-    <w:p>
-      <w:pPr>
-        <w:pStyle w:val="Heading1"/>
-      </w:pPr>
-      <w:r>
-        <w:t>Background Research</w:t>
-      </w:r>
-    </w:p>
-    <w:p/>
-    <w:p>
-      <w:pPr>
-        <w:pStyle w:val="Heading1"/>
-      </w:pPr>
-      <w:r>
-        <w:t>Methodology</w:t>
-      </w:r>
-    </w:p>
-    <w:p/>
-    <w:p>
-      <w:pPr>
-        <w:pStyle w:val="Heading1"/>
-      </w:pPr>
-      <w:r>
-        <w:t>Research Ethics</w:t>
-      </w:r>
-    </w:p>
-    <w:p/>
-    <w:p>
-      <w:pPr>
-        <w:pStyle w:val="Heading1"/>
-      </w:pPr>
-      <w:r>
-        <w:t>Project Plan</w:t>
-      </w:r>
-    </w:p>
-    <w:p/>
-    <w:p>
-      <w:pPr>
-        <w:pStyle w:val="Heading1"/>
-      </w:pPr>
-      <w:r>
-        <w:t>Deliverables</w:t>
-      </w:r>
+    <w:p>
       <w:bookmarkStart w:id="0" w:name="_GoBack"/>
       <w:bookmarkEnd w:id="0"/>
+    </w:p>
+    <w:p>
+      <w:pPr>
+        <w:pStyle w:val="Heading1"/>
+      </w:pPr>
+      <w:r>
+        <w:t>Background Research</w:t>
+      </w:r>
+    </w:p>
+    <w:p/>
+    <w:p>
+      <w:pPr>
+        <w:pStyle w:val="Heading1"/>
+      </w:pPr>
+      <w:r>
+        <w:t>Methodology</w:t>
+      </w:r>
+    </w:p>
+    <w:p/>
+    <w:p>
+      <w:pPr>
+        <w:pStyle w:val="Heading1"/>
+      </w:pPr>
+      <w:r>
+        <w:lastRenderedPageBreak/>
+        <w:t>Research Ethics</w:t>
+      </w:r>
+    </w:p>
+    <w:p/>
+    <w:p>
+      <w:pPr>
+        <w:pStyle w:val="Heading1"/>
+      </w:pPr>
+      <w:r>
+        <w:t>Project Plan</w:t>
+      </w:r>
+    </w:p>
+    <w:p/>
+    <w:p>
+      <w:pPr>
+        <w:pStyle w:val="Heading1"/>
+      </w:pPr>
+      <w:r>
+        <w:t>Deliverables</w:t>
+      </w:r>
     </w:p>
     <w:sectPr>
       <w:pgSz w:w="11906" w:h="16838"/>
@@ -208,6 +289,7 @@
     <w:lsdException w:name="HTML Sample" w:semiHidden="1" w:unhideWhenUsed="1"/>
     <w:lsdException w:name="HTML Typewriter" w:semiHidden="1" w:unhideWhenUsed="1"/>
     <w:lsdException w:name="HTML Variable" w:semiHidden="1" w:unhideWhenUsed="1"/>
+    <w:lsdException w:name="Normal Table" w:semiHidden="1" w:unhideWhenUsed="1"/>
     <w:lsdException w:name="annotation subject" w:semiHidden="1" w:unhideWhenUsed="1"/>
     <w:lsdException w:name="No List" w:semiHidden="1" w:unhideWhenUsed="1"/>
     <w:lsdException w:name="Outline List 1" w:semiHidden="1" w:unhideWhenUsed="1"/>
@@ -254,8 +336,10 @@
     <w:lsdException w:name="Table Subtle 2" w:semiHidden="1" w:unhideWhenUsed="1"/>
     <w:lsdException w:name="Table Web 1" w:semiHidden="1" w:unhideWhenUsed="1"/>
     <w:lsdException w:name="Table Web 2" w:semiHidden="1" w:unhideWhenUsed="1"/>
+    <w:lsdException w:name="Table Web 3" w:semiHidden="1" w:unhideWhenUsed="1"/>
     <w:lsdException w:name="Balloon Text" w:semiHidden="1" w:unhideWhenUsed="1"/>
     <w:lsdException w:name="Table Grid" w:uiPriority="39"/>
+    <w:lsdException w:name="Table Theme" w:semiHidden="1" w:unhideWhenUsed="1"/>
     <w:lsdException w:name="Placeholder Text" w:semiHidden="1"/>
     <w:lsdException w:name="No Spacing" w:uiPriority="1" w:qFormat="1"/>
     <w:lsdException w:name="Light Shading" w:uiPriority="60"/>

</xml_diff>

<commit_message>
proposal work and delete on web app
</commit_message>
<xml_diff>
--- a/Project Proposal.docx
+++ b/Project Proposal.docx
@@ -55,19 +55,53 @@
     </w:p>
     <w:p>
       <w:r>
-        <w:t xml:space="preserve">The project idea was provided to me by a local company called Sabisu who employed me </w:t>
+        <w:t xml:space="preserve">The project idea was provided to me by a local company called </w:t>
+      </w:r>
+      <w:proofErr w:type="spellStart"/>
+      <w:r>
+        <w:t>Sabisu</w:t>
+      </w:r>
+      <w:proofErr w:type="spellEnd"/>
+      <w:r>
+        <w:t xml:space="preserve"> who employed me </w:t>
       </w:r>
       <w:r>
         <w:t xml:space="preserve">during my year in industry. Towards the end of my placement I was given a project specification of what they wanted. </w:t>
       </w:r>
       <w:r>
-        <w:t xml:space="preserve">Since then I have been it to speak with my manager to further flesh out the specification and talk about technical details and challenges I would face. I have also been having bi-weekly meetings with my project supervisor from Sabisu to discuss progress and </w:t>
+        <w:t xml:space="preserve">Since then I have been it to speak with my manager to further flesh out the specification and talk about technical details and challenges I would face. I have also been having bi-weekly meetings with my project supervisor from </w:t>
+      </w:r>
+      <w:proofErr w:type="spellStart"/>
+      <w:r>
+        <w:t>Sabisu</w:t>
+      </w:r>
+      <w:proofErr w:type="spellEnd"/>
+      <w:r>
+        <w:t xml:space="preserve"> to discuss progress and </w:t>
       </w:r>
       <w:r>
         <w:t>next steps in the project.</w:t>
       </w:r>
     </w:p>
     <w:p>
+      <w:pPr>
+        <w:rPr>
+          <w:color w:val="FF0000"/>
+        </w:rPr>
+      </w:pPr>
+      <w:r>
+        <w:t xml:space="preserve">Android has been chosen as </w:t>
+      </w:r>
+      <w:proofErr w:type="spellStart"/>
+      <w:r>
+        <w:t>Sabisu</w:t>
+      </w:r>
+      <w:proofErr w:type="spellEnd"/>
+      <w:r>
+        <w:t xml:space="preserve"> use Getac tablets that </w:t>
+      </w:r>
+      <w:bookmarkStart w:id="0" w:name="_GoBack"/>
+      <w:bookmarkEnd w:id="0"/>
       <w:r>
         <w:t xml:space="preserve">Android has also been a passion of mine for a couple of years so I am looking forward to be able create a </w:t>
       </w:r>
@@ -91,35 +125,196 @@
         <w:t>Areas for Investigation</w:t>
       </w:r>
     </w:p>
+    <w:p>
+      <w:pPr>
+        <w:rPr>
+          <w:color w:val="FF0000"/>
+        </w:rPr>
+      </w:pPr>
+      <w:r>
+        <w:rPr>
+          <w:color w:val="FF0000"/>
+        </w:rPr>
+        <w:t xml:space="preserve">Libraries </w:t>
+      </w:r>
+      <w:proofErr w:type="spellStart"/>
+      <w:r>
+        <w:rPr>
+          <w:color w:val="FF0000"/>
+        </w:rPr>
+        <w:t>etc</w:t>
+      </w:r>
+      <w:proofErr w:type="spellEnd"/>
+      <w:r>
+        <w:rPr>
+          <w:color w:val="FF0000"/>
+        </w:rPr>
+        <w:t xml:space="preserve"> – research needed to be done</w:t>
+      </w:r>
+    </w:p>
+    <w:p>
+      <w:pPr>
+        <w:pStyle w:val="Heading1"/>
+      </w:pPr>
+      <w:r>
+        <w:t>Background Research</w:t>
+      </w:r>
+    </w:p>
+    <w:p>
+      <w:pPr>
+        <w:rPr>
+          <w:color w:val="FF0000"/>
+        </w:rPr>
+      </w:pPr>
+      <w:r>
+        <w:rPr>
+          <w:color w:val="FF0000"/>
+        </w:rPr>
+        <w:t>Research already done – justification of choices</w:t>
+      </w:r>
+    </w:p>
+    <w:p>
+      <w:pPr>
+        <w:pStyle w:val="Heading1"/>
+      </w:pPr>
+      <w:r>
+        <w:lastRenderedPageBreak/>
+        <w:t>Methodology</w:t>
+      </w:r>
+    </w:p>
+    <w:p>
+      <w:r>
+        <w:t xml:space="preserve">When planning a project there are a range of methods and techniques that can be used to most effectively plan out what needs to be done and when it should be done by. Project management methodologies can be split up into a number of groups, these include sequential, agile and change management </w:t>
+      </w:r>
+      <w:r>
+        <w:rPr>
+          <w:vertAlign w:val="superscript"/>
+        </w:rPr>
+        <w:t>[1]</w:t>
+      </w:r>
+      <w:r>
+        <w:t>.</w:t>
+      </w:r>
+      <w:r>
+        <w:t xml:space="preserve"> </w:t>
+      </w:r>
+    </w:p>
+    <w:p>
+      <w:r>
+        <w:t xml:space="preserve">An example of a sequential methodology is waterfall. </w:t>
+      </w:r>
+      <w:r>
+        <w:t xml:space="preserve">Waterfall means that each section is fully completed before moving onto the next step and stops backwards steps. </w:t>
+      </w:r>
+    </w:p>
     <w:p/>
     <w:p>
       <w:pPr>
+        <w:jc w:val="center"/>
+      </w:pPr>
+      <w:r>
+        <w:rPr>
+          <w:noProof/>
+          <w:lang w:eastAsia="en-GB"/>
+        </w:rPr>
+        <w:drawing>
+          <wp:inline distT="0" distB="0" distL="0" distR="0">
+            <wp:extent cx="3575050" cy="2681288"/>
+            <wp:effectExtent l="0" t="0" r="6350" b="5080"/>
+            <wp:docPr id="1" name="Picture 1" descr="Image result for waterfall methodology"/>
+            <wp:cNvGraphicFramePr>
+              <a:graphicFrameLocks xmlns:a="http://schemas.openxmlformats.org/drawingml/2006/main" noChangeAspect="1"/>
+            </wp:cNvGraphicFramePr>
+            <a:graphic xmlns:a="http://schemas.openxmlformats.org/drawingml/2006/main">
+              <a:graphicData uri="http://schemas.openxmlformats.org/drawingml/2006/picture">
+                <pic:pic xmlns:pic="http://schemas.openxmlformats.org/drawingml/2006/picture">
+                  <pic:nvPicPr>
+                    <pic:cNvPr id="0" name="Picture 1" descr="Image result for waterfall methodology"/>
+                    <pic:cNvPicPr>
+                      <a:picLocks noChangeAspect="1" noChangeArrowheads="1"/>
+                    </pic:cNvPicPr>
+                  </pic:nvPicPr>
+                  <pic:blipFill>
+                    <a:blip r:embed="rId5" cstate="print">
+                      <a:extLst>
+                        <a:ext uri="{28A0092B-C50C-407E-A947-70E740481C1C}">
+                          <a14:useLocalDpi xmlns:a14="http://schemas.microsoft.com/office/drawing/2010/main" val="0"/>
+                        </a:ext>
+                      </a:extLst>
+                    </a:blip>
+                    <a:srcRect/>
+                    <a:stretch>
+                      <a:fillRect/>
+                    </a:stretch>
+                  </pic:blipFill>
+                  <pic:spPr bwMode="auto">
+                    <a:xfrm>
+                      <a:off x="0" y="0"/>
+                      <a:ext cx="3580081" cy="2685061"/>
+                    </a:xfrm>
+                    <a:prstGeom prst="rect">
+                      <a:avLst/>
+                    </a:prstGeom>
+                    <a:noFill/>
+                    <a:ln>
+                      <a:noFill/>
+                    </a:ln>
+                  </pic:spPr>
+                </pic:pic>
+              </a:graphicData>
+            </a:graphic>
+          </wp:inline>
+        </w:drawing>
+      </w:r>
+    </w:p>
+    <w:p>
+      <w:pPr>
+        <w:jc w:val="center"/>
+        <w:rPr>
+          <w:i/>
+        </w:rPr>
+      </w:pPr>
+      <w:r>
+        <w:rPr>
+          <w:i/>
+        </w:rPr>
+        <w:t>Waterfall methodology</w:t>
+      </w:r>
+    </w:p>
+    <w:p>
+      <w:pPr>
         <w:pStyle w:val="Heading1"/>
       </w:pPr>
       <w:r>
-        <w:t>Background Research</w:t>
-      </w:r>
-    </w:p>
-    <w:p/>
-    <w:p>
-      <w:pPr>
-        <w:pStyle w:val="Heading1"/>
-      </w:pPr>
-      <w:r>
-        <w:t>Methodology</w:t>
-      </w:r>
-    </w:p>
-    <w:p/>
-    <w:p>
-      <w:pPr>
-        <w:pStyle w:val="Heading1"/>
-      </w:pPr>
-      <w:r>
-        <w:lastRenderedPageBreak/>
         <w:t>Research Ethics</w:t>
       </w:r>
     </w:p>
-    <w:p/>
+    <w:p>
+      <w:pPr>
+        <w:rPr>
+          <w:color w:val="FF0000"/>
+        </w:rPr>
+      </w:pPr>
+      <w:r>
+        <w:rPr>
+          <w:color w:val="FF0000"/>
+        </w:rPr>
+        <w:t xml:space="preserve">British computer society ethics, professional issues – real client </w:t>
+      </w:r>
+    </w:p>
+    <w:p>
+      <w:pPr>
+        <w:rPr>
+          <w:color w:val="FF0000"/>
+        </w:rPr>
+      </w:pPr>
+      <w:r>
+        <w:rPr>
+          <w:color w:val="FF0000"/>
+        </w:rPr>
+        <w:t>Note that I only read the information</w:t>
+      </w:r>
+    </w:p>
     <w:p>
       <w:pPr>
         <w:pStyle w:val="Heading1"/>
@@ -377,16 +572,21 @@
           </w:tcPr>
           <w:p>
             <w:r>
-              <w:t>App development – compass working. Finish poster, start report</w:t>
-            </w:r>
-          </w:p>
-        </w:tc>
-        <w:tc>
-          <w:tcPr>
-            <w:tcW w:w="2254" w:type="dxa"/>
-          </w:tcPr>
-          <w:p>
-            <w:r>
+              <w:t xml:space="preserve">App development – compass working. </w:t>
+            </w:r>
+            <w:r>
+              <w:lastRenderedPageBreak/>
+              <w:t>Finish poster, start report</w:t>
+            </w:r>
+          </w:p>
+        </w:tc>
+        <w:tc>
+          <w:tcPr>
+            <w:tcW w:w="2254" w:type="dxa"/>
+          </w:tcPr>
+          <w:p>
+            <w:r>
+              <w:lastRenderedPageBreak/>
               <w:t>Poster review</w:t>
             </w:r>
           </w:p>
@@ -663,10 +863,7 @@
           </w:tcPr>
           <w:p>
             <w:r>
-              <w:t xml:space="preserve">App testing, rework from testing. </w:t>
-            </w:r>
-            <w:r>
-              <w:t>Report on going</w:t>
+              <w:t>App testing, rework from testing. Report on going</w:t>
             </w:r>
           </w:p>
         </w:tc>
@@ -852,8 +1049,6 @@
             <w:r>
               <w:t xml:space="preserve"> and item</w:t>
             </w:r>
-            <w:bookmarkStart w:id="0" w:name="_GoBack"/>
-            <w:bookmarkEnd w:id="0"/>
             <w:r>
               <w:t xml:space="preserve"> submission</w:t>
             </w:r>
@@ -951,8 +1146,36 @@
         <w:pStyle w:val="Heading1"/>
       </w:pPr>
       <w:r>
-        <w:lastRenderedPageBreak/>
         <w:t>Deliverables</w:t>
+      </w:r>
+    </w:p>
+    <w:p/>
+    <w:p>
+      <w:pPr>
+        <w:pStyle w:val="Heading1"/>
+      </w:pPr>
+      <w:r>
+        <w:t>References</w:t>
+      </w:r>
+    </w:p>
+    <w:p>
+      <w:pPr>
+        <w:pStyle w:val="ListParagraph"/>
+        <w:numPr>
+          <w:ilvl w:val="0"/>
+          <w:numId w:val="1"/>
+        </w:numPr>
+      </w:pPr>
+      <w:hyperlink r:id="rId6" w:history="1">
+        <w:r>
+          <w:rPr>
+            <w:rStyle w:val="Hyperlink"/>
+          </w:rPr>
+          <w:t>https://www.wrike.com/project-management-guide/methodologies/</w:t>
+        </w:r>
+      </w:hyperlink>
+      <w:r>
+        <w:t xml:space="preserve"> (accessed 30/01/2017)</w:t>
       </w:r>
     </w:p>
     <w:sectPr>
@@ -963,6 +1186,103 @@
     </w:sectPr>
   </w:body>
 </w:document>
+</file>
+
+<file path=word/numbering.xml><?xml version="1.0" encoding="utf-8"?>
+<w:numbering xmlns:wpc="http://schemas.microsoft.com/office/word/2010/wordprocessingCanvas" xmlns:cx="http://schemas.microsoft.com/office/drawing/2014/chartex" xmlns:cx1="http://schemas.microsoft.com/office/drawing/2015/9/8/chartex" xmlns:cx2="http://schemas.microsoft.com/office/drawing/2015/10/21/chartex" xmlns:mc="http://schemas.openxmlformats.org/markup-compatibility/2006" xmlns:o="urn:schemas-microsoft-com:office:office" xmlns:r="http://schemas.openxmlformats.org/officeDocument/2006/relationships" xmlns:m="http://schemas.openxmlformats.org/officeDocument/2006/math" xmlns:v="urn:schemas-microsoft-com:vml" xmlns:wp14="http://schemas.microsoft.com/office/word/2010/wordprocessingDrawing" xmlns:wp="http://schemas.openxmlformats.org/drawingml/2006/wordprocessingDrawing" xmlns:w10="urn:schemas-microsoft-com:office:word" xmlns:w="http://schemas.openxmlformats.org/wordprocessingml/2006/main" xmlns:w14="http://schemas.microsoft.com/office/word/2010/wordml" xmlns:w15="http://schemas.microsoft.com/office/word/2012/wordml" xmlns:w16se="http://schemas.microsoft.com/office/word/2015/wordml/symex" xmlns:wpg="http://schemas.microsoft.com/office/word/2010/wordprocessingGroup" xmlns:wpi="http://schemas.microsoft.com/office/word/2010/wordprocessingInk" xmlns:wne="http://schemas.microsoft.com/office/word/2006/wordml" xmlns:wps="http://schemas.microsoft.com/office/word/2010/wordprocessingShape" mc:Ignorable="w14 w15 w16se wp14">
+  <w:abstractNum w:abstractNumId="0" w15:restartNumberingAfterBreak="0">
+    <w:nsid w:val="676C6D03"/>
+    <w:multiLevelType w:val="hybridMultilevel"/>
+    <w:tmpl w:val="84EAA7AA"/>
+    <w:lvl w:ilvl="0" w:tplc="0809000F">
+      <w:start w:val="1"/>
+      <w:numFmt w:val="decimal"/>
+      <w:lvlText w:val="%1."/>
+      <w:lvlJc w:val="left"/>
+      <w:pPr>
+        <w:ind w:left="720" w:hanging="360"/>
+      </w:pPr>
+      <w:rPr>
+        <w:rFonts w:hint="default"/>
+      </w:rPr>
+    </w:lvl>
+    <w:lvl w:ilvl="1" w:tplc="08090019" w:tentative="1">
+      <w:start w:val="1"/>
+      <w:numFmt w:val="lowerLetter"/>
+      <w:lvlText w:val="%2."/>
+      <w:lvlJc w:val="left"/>
+      <w:pPr>
+        <w:ind w:left="1440" w:hanging="360"/>
+      </w:pPr>
+    </w:lvl>
+    <w:lvl w:ilvl="2" w:tplc="0809001B" w:tentative="1">
+      <w:start w:val="1"/>
+      <w:numFmt w:val="lowerRoman"/>
+      <w:lvlText w:val="%3."/>
+      <w:lvlJc w:val="right"/>
+      <w:pPr>
+        <w:ind w:left="2160" w:hanging="180"/>
+      </w:pPr>
+    </w:lvl>
+    <w:lvl w:ilvl="3" w:tplc="0809000F" w:tentative="1">
+      <w:start w:val="1"/>
+      <w:numFmt w:val="decimal"/>
+      <w:lvlText w:val="%4."/>
+      <w:lvlJc w:val="left"/>
+      <w:pPr>
+        <w:ind w:left="2880" w:hanging="360"/>
+      </w:pPr>
+    </w:lvl>
+    <w:lvl w:ilvl="4" w:tplc="08090019" w:tentative="1">
+      <w:start w:val="1"/>
+      <w:numFmt w:val="lowerLetter"/>
+      <w:lvlText w:val="%5."/>
+      <w:lvlJc w:val="left"/>
+      <w:pPr>
+        <w:ind w:left="3600" w:hanging="360"/>
+      </w:pPr>
+    </w:lvl>
+    <w:lvl w:ilvl="5" w:tplc="0809001B" w:tentative="1">
+      <w:start w:val="1"/>
+      <w:numFmt w:val="lowerRoman"/>
+      <w:lvlText w:val="%6."/>
+      <w:lvlJc w:val="right"/>
+      <w:pPr>
+        <w:ind w:left="4320" w:hanging="180"/>
+      </w:pPr>
+    </w:lvl>
+    <w:lvl w:ilvl="6" w:tplc="0809000F" w:tentative="1">
+      <w:start w:val="1"/>
+      <w:numFmt w:val="decimal"/>
+      <w:lvlText w:val="%7."/>
+      <w:lvlJc w:val="left"/>
+      <w:pPr>
+        <w:ind w:left="5040" w:hanging="360"/>
+      </w:pPr>
+    </w:lvl>
+    <w:lvl w:ilvl="7" w:tplc="08090019" w:tentative="1">
+      <w:start w:val="1"/>
+      <w:numFmt w:val="lowerLetter"/>
+      <w:lvlText w:val="%8."/>
+      <w:lvlJc w:val="left"/>
+      <w:pPr>
+        <w:ind w:left="5760" w:hanging="360"/>
+      </w:pPr>
+    </w:lvl>
+    <w:lvl w:ilvl="8" w:tplc="0809001B" w:tentative="1">
+      <w:start w:val="1"/>
+      <w:numFmt w:val="lowerRoman"/>
+      <w:lvlText w:val="%9."/>
+      <w:lvlJc w:val="right"/>
+      <w:pPr>
+        <w:ind w:left="6480" w:hanging="180"/>
+      </w:pPr>
+    </w:lvl>
+  </w:abstractNum>
+  <w:num w:numId="1">
+    <w:abstractNumId w:val="0"/>
+  </w:num>
+</w:numbering>
 </file>
 
 <file path=word/styles.xml><?xml version="1.0" encoding="utf-8"?>
@@ -1449,6 +1769,28 @@
       </w:tblBorders>
     </w:tblPr>
   </w:style>
+  <w:style w:type="paragraph" w:styleId="ListParagraph">
+    <w:name w:val="List Paragraph"/>
+    <w:basedOn w:val="Normal"/>
+    <w:uiPriority w:val="34"/>
+    <w:qFormat/>
+    <w:rsid w:val="000B1D5C"/>
+    <w:pPr>
+      <w:ind w:left="720"/>
+      <w:contextualSpacing/>
+    </w:pPr>
+  </w:style>
+  <w:style w:type="character" w:styleId="Hyperlink">
+    <w:name w:val="Hyperlink"/>
+    <w:basedOn w:val="DefaultParagraphFont"/>
+    <w:uiPriority w:val="99"/>
+    <w:unhideWhenUsed/>
+    <w:rsid w:val="000B1D5C"/>
+    <w:rPr>
+      <w:color w:val="0563C1" w:themeColor="hyperlink"/>
+      <w:u w:val="single"/>
+    </w:rPr>
+  </w:style>
 </w:styles>
 </file>
 

</xml_diff>